<commit_message>
Updated so that ignition weights = 0.0 will not ignite.  New release = 2.1.1.
</commit_message>
<xml_diff>
--- a/docs/LANDIS-II SCRAPPLE v2.1 User Guide.docx
+++ b/docs/LANDIS-II SCRAPPLE v2.1 User Guide.docx
@@ -19,11 +19,21 @@
       <w:r>
         <w:t>v</w:t>
       </w:r>
-      <w:fldSimple w:instr=" DOCPROPERTY  Version  \* MERGEFORMAT ">
-        <w:r>
-          <w:t>2.1</w:t>
-        </w:r>
-      </w:fldSimple>
+      <w:r>
+        <w:fldChar w:fldCharType="begin"/>
+      </w:r>
+      <w:r>
+        <w:instrText xml:space="preserve"> DOCPROPERTY  Version  \* MERGEFORMAT </w:instrText>
+      </w:r>
+      <w:r>
+        <w:fldChar w:fldCharType="separate"/>
+      </w:r>
+      <w:r>
+        <w:t>2.1</w:t>
+      </w:r>
+      <w:r>
+        <w:fldChar w:fldCharType="end"/>
+      </w:r>
       <w:r>
         <w:t xml:space="preserve">) </w:t>
       </w:r>
@@ -148,7 +158,7 @@
         <w:rPr>
           <w:noProof/>
         </w:rPr>
-        <w:t>August 27, 2018</w:t>
+        <w:t>November 8, 2018</w:t>
       </w:r>
       <w:r>
         <w:fldChar w:fldCharType="end"/>
@@ -194,8 +204,6 @@
     </w:p>
     <w:bookmarkStart w:id="0" w:name="_Toc102232953"/>
     <w:bookmarkStart w:id="1" w:name="_Toc136162611"/>
-    <w:bookmarkStart w:id="2" w:name="_GoBack"/>
-    <w:bookmarkEnd w:id="2"/>
     <w:p>
       <w:pPr>
         <w:pStyle w:val="TOC1"/>
@@ -6505,13 +6513,13 @@
         <w:lastRenderedPageBreak/>
         <w:fldChar w:fldCharType="end"/>
       </w:r>
-      <w:bookmarkStart w:id="3" w:name="_Toc529451543"/>
+      <w:bookmarkStart w:id="2" w:name="_Toc529451543"/>
       <w:r>
         <w:t>Introduction</w:t>
       </w:r>
       <w:bookmarkEnd w:id="0"/>
       <w:bookmarkEnd w:id="1"/>
-      <w:bookmarkEnd w:id="3"/>
+      <w:bookmarkEnd w:id="2"/>
     </w:p>
     <w:p>
       <w:pPr>
@@ -6582,25 +6590,25 @@
         <w:pStyle w:val="Heading2"/>
         <w:spacing w:after="120"/>
       </w:pPr>
-      <w:bookmarkStart w:id="4" w:name="_Toc136162612"/>
-      <w:bookmarkStart w:id="5" w:name="_Ref272935382"/>
-      <w:bookmarkStart w:id="6" w:name="_Toc529451544"/>
+      <w:bookmarkStart w:id="3" w:name="_Toc136162612"/>
+      <w:bookmarkStart w:id="4" w:name="_Ref272935382"/>
+      <w:bookmarkStart w:id="5" w:name="_Toc529451544"/>
       <w:r>
         <w:t xml:space="preserve">Fire </w:t>
       </w:r>
+      <w:bookmarkEnd w:id="3"/>
       <w:bookmarkEnd w:id="4"/>
+      <w:r>
+        <w:t>Simulation</w:t>
+      </w:r>
       <w:bookmarkEnd w:id="5"/>
-      <w:r>
-        <w:t>Simulation</w:t>
-      </w:r>
-      <w:bookmarkEnd w:id="6"/>
     </w:p>
     <w:p>
       <w:pPr>
         <w:pStyle w:val="textbody"/>
         <w:ind w:left="720"/>
       </w:pPr>
-      <w:bookmarkStart w:id="7" w:name="_Toc136162627"/>
+      <w:bookmarkStart w:id="6" w:name="_Toc136162627"/>
       <w:r>
         <w:t>We included three types of fires in the model:  Lightning, Human Unintentional (‘Accidental’), and Prescribed Fire (‘</w:t>
       </w:r>
@@ -6642,11 +6650,11 @@
         <w:pStyle w:val="Heading3"/>
         <w:ind w:hanging="864"/>
       </w:pPr>
-      <w:bookmarkStart w:id="8" w:name="_Toc529451545"/>
+      <w:bookmarkStart w:id="7" w:name="_Toc529451545"/>
       <w:r>
         <w:t>Ignition</w:t>
       </w:r>
-      <w:bookmarkEnd w:id="8"/>
+      <w:bookmarkEnd w:id="7"/>
     </w:p>
     <w:p>
       <w:pPr>
@@ -6844,11 +6852,11 @@
         </w:numPr>
         <w:ind w:hanging="1368"/>
       </w:pPr>
-      <w:bookmarkStart w:id="9" w:name="_Toc529451546"/>
+      <w:bookmarkStart w:id="8" w:name="_Toc529451546"/>
       <w:r>
         <w:t>Fire Spread: Lightning and Accidental</w:t>
       </w:r>
-      <w:bookmarkEnd w:id="9"/>
+      <w:bookmarkEnd w:id="8"/>
     </w:p>
     <w:p>
       <w:pPr>
@@ -7084,11 +7092,11 @@
         </w:numPr>
         <w:ind w:hanging="1368"/>
       </w:pPr>
-      <w:bookmarkStart w:id="10" w:name="_Toc529451547"/>
+      <w:bookmarkStart w:id="9" w:name="_Toc529451547"/>
       <w:r>
         <w:t>Fire Spread: Prescribed Fires</w:t>
       </w:r>
-      <w:bookmarkEnd w:id="10"/>
+      <w:bookmarkEnd w:id="9"/>
       <w:r>
         <w:t xml:space="preserve"> </w:t>
       </w:r>
@@ -7111,11 +7119,11 @@
         </w:numPr>
         <w:ind w:hanging="1368"/>
       </w:pPr>
-      <w:bookmarkStart w:id="11" w:name="_Toc529451548"/>
+      <w:bookmarkStart w:id="10" w:name="_Toc529451548"/>
       <w:r>
         <w:t>Fire Intensity</w:t>
       </w:r>
-      <w:bookmarkEnd w:id="11"/>
+      <w:bookmarkEnd w:id="10"/>
     </w:p>
     <w:p>
       <w:pPr>
@@ -7207,11 +7215,11 @@
         </w:numPr>
         <w:ind w:hanging="1368"/>
       </w:pPr>
-      <w:bookmarkStart w:id="12" w:name="_Toc529451549"/>
+      <w:bookmarkStart w:id="11" w:name="_Toc529451549"/>
       <w:r>
         <w:t>Fire Severity</w:t>
       </w:r>
-      <w:bookmarkEnd w:id="12"/>
+      <w:bookmarkEnd w:id="11"/>
     </w:p>
     <w:p>
       <w:pPr>
@@ -7257,22 +7265,22 @@
         <w:pStyle w:val="Heading2"/>
         <w:spacing w:after="120"/>
       </w:pPr>
-      <w:bookmarkStart w:id="13" w:name="_Toc529451550"/>
+      <w:bookmarkStart w:id="12" w:name="_Toc529451550"/>
       <w:r>
         <w:t>Major Versions</w:t>
       </w:r>
-      <w:bookmarkEnd w:id="13"/>
+      <w:bookmarkEnd w:id="12"/>
     </w:p>
     <w:p>
       <w:pPr>
         <w:pStyle w:val="Heading3"/>
         <w:ind w:hanging="864"/>
       </w:pPr>
-      <w:bookmarkStart w:id="14" w:name="_Toc529451551"/>
+      <w:bookmarkStart w:id="13" w:name="_Toc529451551"/>
       <w:r>
         <w:t>Version 2.1 (November 2018)</w:t>
       </w:r>
-      <w:bookmarkEnd w:id="14"/>
+      <w:bookmarkEnd w:id="13"/>
     </w:p>
     <w:p>
       <w:pPr>
@@ -7287,11 +7295,11 @@
         <w:pStyle w:val="Heading3"/>
         <w:ind w:hanging="864"/>
       </w:pPr>
-      <w:bookmarkStart w:id="15" w:name="_Toc529451552"/>
+      <w:bookmarkStart w:id="14" w:name="_Toc529451552"/>
       <w:r>
         <w:t>Version 2.0 (September 2018)</w:t>
       </w:r>
-      <w:bookmarkEnd w:id="15"/>
+      <w:bookmarkEnd w:id="14"/>
     </w:p>
     <w:p>
       <w:pPr>
@@ -7306,7 +7314,42 @@
         <w:pStyle w:val="Heading3"/>
         <w:ind w:hanging="864"/>
       </w:pPr>
-      <w:bookmarkStart w:id="16" w:name="_Toc529451553"/>
+      <w:bookmarkStart w:id="15" w:name="_Toc529451553"/>
+      <w:bookmarkStart w:id="16" w:name="_Toc529451555"/>
+      <w:r>
+        <w:t>Version 1.1 (June 2018)</w:t>
+      </w:r>
+      <w:bookmarkEnd w:id="16"/>
+    </w:p>
+    <w:p>
+      <w:pPr>
+        <w:pStyle w:val="textbody"/>
+      </w:pPr>
+      <w:r>
+        <w:t xml:space="preserve">If it is a prescribed fire, default fire spread probability will be 1.0 although this </w:t>
+      </w:r>
+      <w:proofErr w:type="gramStart"/>
+      <w:r>
+        <w:t>can be reduced</w:t>
+      </w:r>
+      <w:proofErr w:type="gramEnd"/>
+      <w:r>
+        <w:t xml:space="preserve"> via suppression.  Prescribed fires spread up until they reach their target size or </w:t>
+      </w:r>
+      <w:proofErr w:type="gramStart"/>
+      <w:r>
+        <w:t>are constricted</w:t>
+      </w:r>
+      <w:proofErr w:type="gramEnd"/>
+      <w:r>
+        <w:t xml:space="preserve"> by suppression or non-active cells.  Prescribed fires occur entirely within a single day.</w:t>
+      </w:r>
+    </w:p>
+    <w:p>
+      <w:pPr>
+        <w:pStyle w:val="Heading3"/>
+        <w:ind w:hanging="864"/>
+      </w:pPr>
       <w:r>
         <w:t xml:space="preserve">Version </w:t>
       </w:r>
@@ -7337,7 +7380,7 @@
       <w:r>
         <w:t>)</w:t>
       </w:r>
-      <w:bookmarkEnd w:id="16"/>
+      <w:bookmarkEnd w:id="15"/>
     </w:p>
     <w:p>
       <w:pPr>
@@ -7367,18 +7410,25 @@
         <w:pStyle w:val="Heading3"/>
         <w:ind w:hanging="864"/>
       </w:pPr>
-      <w:bookmarkStart w:id="18" w:name="_Toc529451555"/>
-      <w:r>
-        <w:t>Version 1.1 (June 2018)</w:t>
-      </w:r>
-      <w:bookmarkEnd w:id="18"/>
-    </w:p>
-    <w:p>
-      <w:pPr>
-        <w:pStyle w:val="textbody"/>
-      </w:pPr>
-      <w:r>
-        <w:t>If it is a prescribed fire, default fire spread probability will be 1.0 although this can be reduced via suppression.  Prescribed fires spread up until they reach their target size or are constricted by suppression or non-active cells.  Prescribed fires occur entirely within a single day.</w:t>
+      <w:bookmarkStart w:id="18" w:name="_Toc529451556"/>
+      <w:r>
+        <w:t>Version 2.1.1 (March 2019)</w:t>
+      </w:r>
+    </w:p>
+    <w:p>
+      <w:pPr>
+        <w:pStyle w:val="textbody"/>
+      </w:pPr>
+      <w:r>
+        <w:t xml:space="preserve">Revised code so that ignition maps cells with values of 0.0 </w:t>
+      </w:r>
+      <w:proofErr w:type="gramStart"/>
+      <w:r>
+        <w:t>cannot be ignited</w:t>
+      </w:r>
+      <w:proofErr w:type="gramEnd"/>
+      <w:r>
+        <w:t xml:space="preserve">.  </w:t>
       </w:r>
     </w:p>
     <w:p>
@@ -7386,11 +7436,10 @@
         <w:pStyle w:val="Heading2"/>
         <w:spacing w:after="120"/>
       </w:pPr>
-      <w:bookmarkStart w:id="19" w:name="_Toc529451556"/>
       <w:r>
         <w:t>Source Code</w:t>
       </w:r>
-      <w:bookmarkEnd w:id="19"/>
+      <w:bookmarkEnd w:id="18"/>
     </w:p>
     <w:p>
       <w:pPr>
@@ -7405,12 +7454,12 @@
         <w:pStyle w:val="Heading2"/>
         <w:spacing w:after="120"/>
       </w:pPr>
-      <w:bookmarkStart w:id="20" w:name="_Toc529451557"/>
+      <w:bookmarkStart w:id="19" w:name="_Toc529451557"/>
       <w:r>
         <w:t>References</w:t>
       </w:r>
-      <w:bookmarkEnd w:id="7"/>
-      <w:bookmarkEnd w:id="20"/>
+      <w:bookmarkEnd w:id="6"/>
+      <w:bookmarkEnd w:id="19"/>
     </w:p>
     <w:p>
       <w:pPr>
@@ -7578,7 +7627,15 @@
           <w:color w:val="333333"/>
           <w:highlight w:val="white"/>
         </w:rPr>
-        <w:t>Social-Climate Related Pyrogenic Processes and their Landscape Effects (</w:t>
+        <w:t xml:space="preserve">Social-Climate Related Pyrogenic Processes and their Landscape Effects </w:t>
+      </w:r>
+      <w:r>
+        <w:rPr>
+          <w:color w:val="333333"/>
+          <w:highlight w:val="white"/>
+        </w:rPr>
+        <w:lastRenderedPageBreak/>
+        <w:t>(</w:t>
       </w:r>
       <w:r>
         <w:t>SCRAPPLE):  A Landscape Model of Variable Social-ecological Fire Regimes</w:t>
@@ -7598,14 +7655,13 @@
         <w:pStyle w:val="Heading2"/>
         <w:spacing w:after="120"/>
       </w:pPr>
-      <w:bookmarkStart w:id="21" w:name="_Toc136162628"/>
-      <w:bookmarkStart w:id="22" w:name="_Toc529451558"/>
-      <w:r>
-        <w:lastRenderedPageBreak/>
+      <w:bookmarkStart w:id="20" w:name="_Toc136162628"/>
+      <w:bookmarkStart w:id="21" w:name="_Toc529451558"/>
+      <w:r>
         <w:t>Acknowledgments</w:t>
       </w:r>
+      <w:bookmarkEnd w:id="20"/>
       <w:bookmarkEnd w:id="21"/>
-      <w:bookmarkEnd w:id="22"/>
     </w:p>
     <w:p>
       <w:pPr>
@@ -7620,16 +7676,16 @@
         <w:pStyle w:val="Heading1"/>
         <w:spacing w:after="120"/>
       </w:pPr>
-      <w:bookmarkStart w:id="23" w:name="_Toc102232959"/>
-      <w:bookmarkStart w:id="24" w:name="_Toc136162629"/>
-      <w:bookmarkStart w:id="25" w:name="_Toc529451559"/>
+      <w:bookmarkStart w:id="22" w:name="_Toc102232959"/>
+      <w:bookmarkStart w:id="23" w:name="_Toc136162629"/>
+      <w:bookmarkStart w:id="24" w:name="_Toc529451559"/>
       <w:r>
         <w:lastRenderedPageBreak/>
         <w:t>Parameter Input File</w:t>
       </w:r>
+      <w:bookmarkEnd w:id="22"/>
       <w:bookmarkEnd w:id="23"/>
       <w:bookmarkEnd w:id="24"/>
-      <w:bookmarkEnd w:id="25"/>
     </w:p>
     <w:p>
       <w:pPr>
@@ -7664,18 +7720,18 @@
         <w:pStyle w:val="Heading2"/>
         <w:spacing w:after="120"/>
       </w:pPr>
-      <w:bookmarkStart w:id="26" w:name="_Toc112235332"/>
-      <w:bookmarkStart w:id="27" w:name="_Toc133386213"/>
-      <w:bookmarkStart w:id="28" w:name="_Toc136162630"/>
-      <w:bookmarkStart w:id="29" w:name="_Toc529451560"/>
+      <w:bookmarkStart w:id="25" w:name="_Toc112235332"/>
+      <w:bookmarkStart w:id="26" w:name="_Toc133386213"/>
+      <w:bookmarkStart w:id="27" w:name="_Toc136162630"/>
+      <w:bookmarkStart w:id="28" w:name="_Toc529451560"/>
       <w:proofErr w:type="spellStart"/>
       <w:r>
         <w:t>LandisData</w:t>
       </w:r>
+      <w:bookmarkEnd w:id="25"/>
       <w:bookmarkEnd w:id="26"/>
       <w:bookmarkEnd w:id="27"/>
       <w:bookmarkEnd w:id="28"/>
-      <w:bookmarkEnd w:id="29"/>
       <w:proofErr w:type="spellEnd"/>
     </w:p>
     <w:p>
@@ -7718,17 +7774,48 @@
         <w:pStyle w:val="Heading2"/>
         <w:spacing w:after="120"/>
       </w:pPr>
-      <w:bookmarkStart w:id="30" w:name="_Toc112235333"/>
-      <w:bookmarkStart w:id="31" w:name="_Toc133386214"/>
-      <w:bookmarkStart w:id="32" w:name="_Toc136162631"/>
-      <w:bookmarkStart w:id="33" w:name="_Toc529451561"/>
+      <w:bookmarkStart w:id="29" w:name="_Toc112235333"/>
+      <w:bookmarkStart w:id="30" w:name="_Toc133386214"/>
+      <w:bookmarkStart w:id="31" w:name="_Toc136162631"/>
+      <w:bookmarkStart w:id="32" w:name="_Toc529451561"/>
       <w:proofErr w:type="spellStart"/>
       <w:r>
         <w:t>Timestep</w:t>
       </w:r>
+      <w:bookmarkEnd w:id="29"/>
       <w:bookmarkEnd w:id="30"/>
       <w:bookmarkEnd w:id="31"/>
       <w:bookmarkEnd w:id="32"/>
+      <w:proofErr w:type="spellEnd"/>
+    </w:p>
+    <w:p>
+      <w:pPr>
+        <w:pStyle w:val="textbody"/>
+      </w:pPr>
+      <w:r>
+        <w:t xml:space="preserve">This parameter is the extension’s </w:t>
+      </w:r>
+      <w:proofErr w:type="spellStart"/>
+      <w:r>
+        <w:t>timestep</w:t>
+      </w:r>
+      <w:proofErr w:type="spellEnd"/>
+      <w:r>
+        <w:t>.  Value: integer &gt; 0.  Units: years.</w:t>
+      </w:r>
+    </w:p>
+    <w:p>
+      <w:pPr>
+        <w:pStyle w:val="Heading2"/>
+        <w:spacing w:after="120"/>
+      </w:pPr>
+      <w:bookmarkStart w:id="33" w:name="_Toc529451562"/>
+      <w:bookmarkStart w:id="34" w:name="_Toc136162634"/>
+      <w:bookmarkStart w:id="35" w:name="_Ref272935309"/>
+      <w:proofErr w:type="spellStart"/>
+      <w:r>
+        <w:t>AccidentalIgnitionsMap</w:t>
+      </w:r>
       <w:bookmarkEnd w:id="33"/>
       <w:proofErr w:type="spellEnd"/>
     </w:p>
@@ -7737,15 +7824,61 @@
         <w:pStyle w:val="textbody"/>
       </w:pPr>
       <w:r>
-        <w:t xml:space="preserve">This parameter is the extension’s </w:t>
-      </w:r>
-      <w:proofErr w:type="spellStart"/>
-      <w:r>
-        <w:t>timestep</w:t>
-      </w:r>
-      <w:proofErr w:type="spellEnd"/>
-      <w:r>
-        <w:t>.  Value: integer &gt; 0.  Units: years.</w:t>
+        <w:t>This parameter specifies a raster map to represent where accidental ignition occur.  The map units are double (allowing for fractions).  Units are not specified</w:t>
+      </w:r>
+      <w:r>
+        <w:t>.  T</w:t>
+      </w:r>
+      <w:r>
+        <w:t xml:space="preserve">he </w:t>
+      </w:r>
+      <w:r>
+        <w:t xml:space="preserve">map </w:t>
+      </w:r>
+      <w:r>
+        <w:t xml:space="preserve">data weights the </w:t>
+      </w:r>
+      <w:r>
+        <w:t>location of accidental ignitions occurrence</w:t>
+      </w:r>
+      <w:r>
+        <w:t xml:space="preserve"> whereby the list of values </w:t>
+      </w:r>
+      <w:proofErr w:type="gramStart"/>
+      <w:r>
+        <w:t>are sorted</w:t>
+      </w:r>
+      <w:proofErr w:type="gramEnd"/>
+      <w:r>
+        <w:t xml:space="preserve"> with higher values more likely near the top; ignitions are sequentially drawn from this weighted, sorted list</w:t>
+      </w:r>
+      <w:r>
+        <w:t>.</w:t>
+      </w:r>
+      <w:r>
+        <w:t xml:space="preserve">  Values of 0.0 will not ignite.</w:t>
+      </w:r>
+    </w:p>
+    <w:p>
+      <w:pPr>
+        <w:pStyle w:val="textbody"/>
+      </w:pPr>
+      <w:r>
+        <w:rPr>
+          <w:b/>
+        </w:rPr>
+        <w:t>User Tip</w:t>
+      </w:r>
+      <w:r>
+        <w:t xml:space="preserve">:  If empirical ignition data exist, these </w:t>
+      </w:r>
+      <w:proofErr w:type="gramStart"/>
+      <w:r>
+        <w:t>can be used</w:t>
+      </w:r>
+      <w:proofErr w:type="gramEnd"/>
+      <w:r>
+        <w:t xml:space="preserve"> to create a continuous surface of probability of ignition per year.  If no such data exist, the map can have a single value and will therefore random locations will be selected.</w:t>
       </w:r>
     </w:p>
     <w:p>
@@ -7753,12 +7886,10 @@
         <w:pStyle w:val="Heading2"/>
         <w:spacing w:after="120"/>
       </w:pPr>
-      <w:bookmarkStart w:id="34" w:name="_Toc136162634"/>
-      <w:bookmarkStart w:id="35" w:name="_Ref272935309"/>
-      <w:bookmarkStart w:id="36" w:name="_Toc529451562"/>
+      <w:bookmarkStart w:id="36" w:name="_Toc529451563"/>
       <w:proofErr w:type="spellStart"/>
       <w:r>
-        <w:t>AccidentalIgnitionsMap</w:t>
+        <w:t>LightningIgnitionsMap</w:t>
       </w:r>
       <w:bookmarkEnd w:id="36"/>
       <w:proofErr w:type="spellEnd"/>
@@ -7768,42 +7899,24 @@
         <w:pStyle w:val="textbody"/>
       </w:pPr>
       <w:r>
-        <w:t>This parameter specifies a raster map to represent where accidental ignition occur.  The map units are double (allowing for fractions).  Units are not specified</w:t>
-      </w:r>
-      <w:r>
-        <w:t>.  T</w:t>
-      </w:r>
-      <w:r>
-        <w:t xml:space="preserve">he </w:t>
-      </w:r>
-      <w:r>
-        <w:t xml:space="preserve">map </w:t>
-      </w:r>
-      <w:r>
-        <w:t xml:space="preserve">data weights the </w:t>
-      </w:r>
-      <w:r>
-        <w:t>location of accidental ignitions occurrence</w:t>
-      </w:r>
-      <w:r>
-        <w:t xml:space="preserve"> whereby the list of values are sorted with higher values more likely near the top; ignitions are sequentially drawn from this weighted, sorted list</w:t>
-      </w:r>
-      <w:r>
-        <w:t>.</w:t>
-      </w:r>
-    </w:p>
-    <w:p>
-      <w:pPr>
-        <w:pStyle w:val="textbody"/>
-      </w:pPr>
-      <w:r>
-        <w:rPr>
-          <w:b/>
-        </w:rPr>
-        <w:t>User Tip</w:t>
-      </w:r>
-      <w:r>
-        <w:t>:  If empirical ignition data exist, these can be used to create a continuous surface of probability of ignition per year.  If no such data exist, the map can have a single value and will therefore random locations will be selected.</w:t>
+        <w:t xml:space="preserve">This parameter specifies a raster map to represent where lightning ignitions occur.  </w:t>
+      </w:r>
+      <w:r>
+        <w:t xml:space="preserve">The map units are double (allowing for fractions).  Units are not specified.  The map data weights the location of accidental ignitions occurrence whereby the list of values </w:t>
+      </w:r>
+      <w:proofErr w:type="gramStart"/>
+      <w:r>
+        <w:t>are sorted</w:t>
+      </w:r>
+      <w:proofErr w:type="gramEnd"/>
+      <w:r>
+        <w:t xml:space="preserve"> with higher values more likely near the top; ignitions are sequentially drawn from this weighted, sorted list.</w:t>
+      </w:r>
+      <w:r>
+        <w:t xml:space="preserve">  </w:t>
+      </w:r>
+      <w:r>
+        <w:t>Values of 0.0 will not ignite.</w:t>
       </w:r>
     </w:p>
     <w:p>
@@ -7811,51 +7924,43 @@
         <w:pStyle w:val="Heading2"/>
         <w:spacing w:after="120"/>
       </w:pPr>
-      <w:bookmarkStart w:id="37" w:name="_Toc529451563"/>
-      <w:proofErr w:type="spellStart"/>
-      <w:r>
-        <w:t>LightningIgnitionsMap</w:t>
-      </w:r>
-      <w:bookmarkEnd w:id="37"/>
-      <w:proofErr w:type="spellEnd"/>
-    </w:p>
-    <w:p>
-      <w:pPr>
-        <w:pStyle w:val="textbody"/>
-      </w:pPr>
-      <w:r>
-        <w:t xml:space="preserve">This parameter specifies a raster map to represent where lightning ignitions occur.  </w:t>
-      </w:r>
-      <w:r>
-        <w:t>The map units are double (allowing for fractions).  Units are not specified.  The map data weights the location of accidental ignitions occurrence whereby the list of values are sorted with higher values more likely near the top; ignitions are sequentially drawn from this weighted, sorted list.</w:t>
-      </w:r>
-    </w:p>
-    <w:p>
-      <w:pPr>
-        <w:pStyle w:val="Heading2"/>
-        <w:spacing w:after="120"/>
-      </w:pPr>
+      <w:bookmarkStart w:id="37" w:name="_Toc529451564"/>
       <w:bookmarkStart w:id="38" w:name="_Toc136162636"/>
-      <w:bookmarkStart w:id="39" w:name="_Toc529451564"/>
       <w:bookmarkEnd w:id="34"/>
       <w:bookmarkEnd w:id="35"/>
       <w:proofErr w:type="spellStart"/>
       <w:r>
         <w:t>RxIgnitionsMap</w:t>
       </w:r>
+      <w:bookmarkEnd w:id="37"/>
+      <w:proofErr w:type="spellEnd"/>
+    </w:p>
+    <w:p>
+      <w:pPr>
+        <w:pStyle w:val="textbody"/>
+      </w:pPr>
+      <w:r>
+        <w:t xml:space="preserve">This parameter specifies a raster map to represent where prescribed fire occur.  </w:t>
+      </w:r>
+      <w:r>
+        <w:t xml:space="preserve">The map units are double (allowing for fractions).  Units are not specified.  The map data weights the location of accidental ignitions occurrence whereby the list of values </w:t>
+      </w:r>
+      <w:proofErr w:type="gramStart"/>
+      <w:r>
+        <w:t>are sorted</w:t>
+      </w:r>
+      <w:proofErr w:type="gramEnd"/>
+      <w:r>
+        <w:t xml:space="preserve"> with higher values more likely near the top; ignitions are sequentially drawn from this weighted, sorted list.</w:t>
+      </w:r>
+      <w:r>
+        <w:t xml:space="preserve">  </w:t>
+      </w:r>
+      <w:r>
+        <w:t>Values of 0.0 will not ignite.</w:t>
+      </w:r>
+      <w:bookmarkStart w:id="39" w:name="_GoBack"/>
       <w:bookmarkEnd w:id="39"/>
-      <w:proofErr w:type="spellEnd"/>
-    </w:p>
-    <w:p>
-      <w:pPr>
-        <w:pStyle w:val="textbody"/>
-      </w:pPr>
-      <w:r>
-        <w:t xml:space="preserve">This parameter specifies a raster map to represent where prescribed fire occur.  </w:t>
-      </w:r>
-      <w:r>
-        <w:t>The map units are double (allowing for fractions).  Units are not specified.  The map data weights the location of accidental ignitions occurrence whereby the list of values are sorted with higher values more likely near the top; ignitions are sequentially drawn from this weighted, sorted list.</w:t>
-      </w:r>
     </w:p>
     <w:p>
       <w:pPr>
@@ -8012,6 +8117,7 @@
           <w:szCs w:val="20"/>
         </w:rPr>
         <w:tab/>
+        <w:t>RxIgnitions5</w:t>
       </w:r>
       <w:r>
         <w:rPr>
@@ -8019,41 +8125,42 @@
           <w:sz w:val="20"/>
           <w:szCs w:val="20"/>
         </w:rPr>
-        <w:t>RxIgnitions</w:t>
-      </w:r>
-      <w:r>
+        <w:t xml:space="preserve">.img </w:t>
+      </w:r>
+    </w:p>
+    <w:p>
+      <w:pPr>
+        <w:pStyle w:val="textbody"/>
         <w:rPr>
           <w:rFonts w:ascii="Courier New" w:hAnsi="Courier New" w:cs="Courier New"/>
           <w:sz w:val="20"/>
           <w:szCs w:val="20"/>
         </w:rPr>
-        <w:t>5</w:t>
-      </w:r>
+      </w:pPr>
       <w:r>
         <w:rPr>
           <w:rFonts w:ascii="Courier New" w:hAnsi="Courier New" w:cs="Courier New"/>
           <w:sz w:val="20"/>
           <w:szCs w:val="20"/>
         </w:rPr>
-        <w:t xml:space="preserve">.img </w:t>
-      </w:r>
-    </w:p>
-    <w:p>
-      <w:pPr>
-        <w:pStyle w:val="textbody"/>
+        <w:t>13</w:t>
+      </w:r>
+      <w:r>
         <w:rPr>
           <w:rFonts w:ascii="Courier New" w:hAnsi="Courier New" w:cs="Courier New"/>
           <w:sz w:val="20"/>
           <w:szCs w:val="20"/>
         </w:rPr>
-      </w:pPr>
+        <w:tab/>
+      </w:r>
       <w:r>
         <w:rPr>
           <w:rFonts w:ascii="Courier New" w:hAnsi="Courier New" w:cs="Courier New"/>
           <w:sz w:val="20"/>
           <w:szCs w:val="20"/>
         </w:rPr>
-        <w:t>13</w:t>
+        <w:tab/>
+        <w:t>RxIgnitions1</w:t>
       </w:r>
       <w:r>
         <w:rPr>
@@ -8061,38 +8168,6 @@
           <w:sz w:val="20"/>
           <w:szCs w:val="20"/>
         </w:rPr>
-        <w:tab/>
-      </w:r>
-      <w:r>
-        <w:rPr>
-          <w:rFonts w:ascii="Courier New" w:hAnsi="Courier New" w:cs="Courier New"/>
-          <w:sz w:val="20"/>
-          <w:szCs w:val="20"/>
-        </w:rPr>
-        <w:tab/>
-      </w:r>
-      <w:r>
-        <w:rPr>
-          <w:rFonts w:ascii="Courier New" w:hAnsi="Courier New" w:cs="Courier New"/>
-          <w:sz w:val="20"/>
-          <w:szCs w:val="20"/>
-        </w:rPr>
-        <w:t>RxIgnitions</w:t>
-      </w:r>
-      <w:r>
-        <w:rPr>
-          <w:rFonts w:ascii="Courier New" w:hAnsi="Courier New" w:cs="Courier New"/>
-          <w:sz w:val="20"/>
-          <w:szCs w:val="20"/>
-        </w:rPr>
-        <w:t>1</w:t>
-      </w:r>
-      <w:r>
-        <w:rPr>
-          <w:rFonts w:ascii="Courier New" w:hAnsi="Courier New" w:cs="Courier New"/>
-          <w:sz w:val="20"/>
-          <w:szCs w:val="20"/>
-        </w:rPr>
         <w:t>3.img</w:t>
       </w:r>
     </w:p>
@@ -8164,18 +8239,18 @@
         <w:pStyle w:val="Heading2"/>
         <w:spacing w:after="120"/>
       </w:pPr>
-      <w:bookmarkStart w:id="44" w:name="_Ref272935732"/>
-      <w:bookmarkStart w:id="45" w:name="_Toc529451569"/>
+      <w:bookmarkStart w:id="44" w:name="_Toc529451569"/>
+      <w:bookmarkStart w:id="45" w:name="_Ref272935732"/>
       <w:proofErr w:type="spellStart"/>
       <w:r>
         <w:t>GroundSlopeFile</w:t>
       </w:r>
+      <w:bookmarkEnd w:id="44"/>
+      <w:proofErr w:type="spellEnd"/>
+      <w:r>
+        <w:t xml:space="preserve"> </w:t>
+      </w:r>
       <w:bookmarkEnd w:id="45"/>
-      <w:proofErr w:type="spellEnd"/>
-      <w:r>
-        <w:t xml:space="preserve"> </w:t>
-      </w:r>
-      <w:bookmarkEnd w:id="44"/>
     </w:p>
     <w:p>
       <w:pPr>
@@ -8405,15 +8480,15 @@
         <w:spacing w:after="120"/>
       </w:pPr>
       <w:bookmarkStart w:id="56" w:name="EcoTable"/>
-      <w:bookmarkStart w:id="57" w:name="_Toc136162638"/>
-      <w:bookmarkStart w:id="58" w:name="_Toc529451579"/>
+      <w:bookmarkStart w:id="57" w:name="_Toc529451579"/>
+      <w:bookmarkStart w:id="58" w:name="_Toc136162638"/>
       <w:bookmarkEnd w:id="38"/>
       <w:bookmarkEnd w:id="56"/>
       <w:proofErr w:type="spellStart"/>
       <w:r>
         <w:t>MaximumRXFireIntesnity</w:t>
       </w:r>
-      <w:bookmarkEnd w:id="58"/>
+      <w:bookmarkEnd w:id="57"/>
       <w:proofErr w:type="spellEnd"/>
     </w:p>
     <w:p>
@@ -8537,13 +8612,7 @@
         <w:pStyle w:val="textbody"/>
       </w:pPr>
       <w:r>
-        <w:t xml:space="preserve">This parameter specifies a raster map to represent </w:t>
-      </w:r>
-      <w:r>
-        <w:t>stands</w:t>
-      </w:r>
-      <w:r>
-        <w:t>.  The map units are integers.</w:t>
+        <w:t>This parameter specifies a raster map to represent stands.  The map units are integers.</w:t>
       </w:r>
     </w:p>
     <w:p>
@@ -9150,7 +9219,7 @@
       <w:bookmarkStart w:id="83" w:name="_Toc102232960"/>
       <w:bookmarkStart w:id="84" w:name="_Toc136162695"/>
       <w:bookmarkStart w:id="85" w:name="_Toc529451604"/>
-      <w:bookmarkEnd w:id="57"/>
+      <w:bookmarkEnd w:id="58"/>
       <w:r>
         <w:lastRenderedPageBreak/>
         <w:t>Output Files</w:t>
@@ -9181,18 +9250,18 @@
         <w:pStyle w:val="Heading2"/>
         <w:spacing w:after="120"/>
       </w:pPr>
-      <w:bookmarkStart w:id="86" w:name="_Toc102232961"/>
-      <w:bookmarkStart w:id="87" w:name="_Ref133900246"/>
-      <w:bookmarkStart w:id="88" w:name="_Toc136162696"/>
-      <w:bookmarkStart w:id="89" w:name="_Ref272935798"/>
-      <w:bookmarkStart w:id="90" w:name="_Toc529451605"/>
+      <w:bookmarkStart w:id="86" w:name="_Toc529451605"/>
+      <w:bookmarkStart w:id="87" w:name="_Toc102232961"/>
+      <w:bookmarkStart w:id="88" w:name="_Ref133900246"/>
+      <w:bookmarkStart w:id="89" w:name="_Toc136162696"/>
+      <w:bookmarkStart w:id="90" w:name="_Ref272935798"/>
       <w:r>
         <w:t>Day of Fire Map</w:t>
       </w:r>
       <w:r>
         <w:t>s</w:t>
       </w:r>
-      <w:bookmarkEnd w:id="90"/>
+      <w:bookmarkEnd w:id="86"/>
     </w:p>
     <w:p>
       <w:pPr>
@@ -9217,13 +9286,13 @@
       <w:r>
         <w:t>Map</w:t>
       </w:r>
-      <w:bookmarkEnd w:id="86"/>
       <w:bookmarkEnd w:id="87"/>
+      <w:bookmarkEnd w:id="88"/>
       <w:r>
         <w:t>s</w:t>
       </w:r>
-      <w:bookmarkEnd w:id="88"/>
       <w:bookmarkEnd w:id="89"/>
+      <w:bookmarkEnd w:id="90"/>
       <w:bookmarkEnd w:id="91"/>
     </w:p>
     <w:p>
@@ -9248,10 +9317,10 @@
         <w:pStyle w:val="Heading2"/>
         <w:spacing w:after="120"/>
       </w:pPr>
-      <w:bookmarkStart w:id="92" w:name="_Ref133900608"/>
-      <w:bookmarkStart w:id="93" w:name="_Toc136162697"/>
-      <w:bookmarkStart w:id="94" w:name="_Toc102232962"/>
-      <w:bookmarkStart w:id="95" w:name="_Toc529451607"/>
+      <w:bookmarkStart w:id="92" w:name="_Toc529451607"/>
+      <w:bookmarkStart w:id="93" w:name="_Ref133900608"/>
+      <w:bookmarkStart w:id="94" w:name="_Toc136162697"/>
+      <w:bookmarkStart w:id="95" w:name="_Toc102232962"/>
       <w:r>
         <w:t xml:space="preserve">Fire Ignition </w:t>
       </w:r>
@@ -9261,7 +9330,7 @@
       <w:r>
         <w:t>Maps</w:t>
       </w:r>
-      <w:bookmarkEnd w:id="95"/>
+      <w:bookmarkEnd w:id="92"/>
     </w:p>
     <w:p>
       <w:pPr>
@@ -9365,8 +9434,8 @@
       <w:r>
         <w:t>Fire Event Log</w:t>
       </w:r>
-      <w:bookmarkEnd w:id="92"/>
       <w:bookmarkEnd w:id="93"/>
+      <w:bookmarkEnd w:id="94"/>
       <w:bookmarkEnd w:id="97"/>
     </w:p>
     <w:p>
@@ -9400,7 +9469,7 @@
       <w:r>
         <w:t xml:space="preserve"> Log</w:t>
       </w:r>
-      <w:bookmarkEnd w:id="94"/>
+      <w:bookmarkEnd w:id="95"/>
       <w:bookmarkEnd w:id="98"/>
       <w:bookmarkEnd w:id="99"/>
       <w:bookmarkEnd w:id="100"/>
@@ -11821,7 +11890,7 @@
         <w:rFonts w:ascii="Arial" w:hAnsi="Arial" w:cs="Arial"/>
         <w:noProof/>
       </w:rPr>
-      <w:t>17</w:t>
+      <w:t>9</w:t>
     </w:r>
     <w:r>
       <w:rPr>
@@ -11893,19 +11962,39 @@
         <w:tab w:val="right" w:pos="9000"/>
       </w:tabs>
     </w:pPr>
-    <w:fldSimple w:instr=" TITLE   \* MERGEFORMAT ">
-      <w:r>
-        <w:t xml:space="preserve">LANDIS-II SCRPPLE Extension </w:t>
-      </w:r>
-    </w:fldSimple>
+    <w:r>
+      <w:fldChar w:fldCharType="begin"/>
+    </w:r>
+    <w:r>
+      <w:instrText xml:space="preserve"> TITLE   \* MERGEFORMAT </w:instrText>
+    </w:r>
+    <w:r>
+      <w:fldChar w:fldCharType="separate"/>
+    </w:r>
+    <w:r>
+      <w:t xml:space="preserve">LANDIS-II SCRPPLE Extension </w:t>
+    </w:r>
+    <w:r>
+      <w:fldChar w:fldCharType="end"/>
+    </w:r>
     <w:r>
       <w:t>v</w:t>
     </w:r>
-    <w:fldSimple w:instr=" DOCPROPERTY  Version  \* MERGEFORMAT ">
-      <w:r>
-        <w:t>2.1</w:t>
-      </w:r>
-    </w:fldSimple>
+    <w:r>
+      <w:fldChar w:fldCharType="begin"/>
+    </w:r>
+    <w:r>
+      <w:instrText xml:space="preserve"> DOCPROPERTY  Version  \* MERGEFORMAT </w:instrText>
+    </w:r>
+    <w:r>
+      <w:fldChar w:fldCharType="separate"/>
+    </w:r>
+    <w:r>
+      <w:t>2.1</w:t>
+    </w:r>
+    <w:r>
+      <w:fldChar w:fldCharType="end"/>
+    </w:r>
     <w:r>
       <w:t>- User Guide</w:t>
     </w:r>
@@ -14088,7 +14177,7 @@
 </file>
 
 <file path=customXml/itemProps1.xml><?xml version="1.0" encoding="utf-8"?>
-<ds:datastoreItem xmlns:ds="http://schemas.openxmlformats.org/officeDocument/2006/customXml" ds:itemID="{31EA93A9-F223-466A-8A25-C207C0D861C9}">
+<ds:datastoreItem xmlns:ds="http://schemas.openxmlformats.org/officeDocument/2006/customXml" ds:itemID="{71D0164E-F670-4151-A4E3-614B8D3EC076}">
   <ds:schemaRefs>
     <ds:schemaRef ds:uri="http://schemas.openxmlformats.org/officeDocument/2006/bibliography"/>
   </ds:schemaRefs>

</xml_diff>